<commit_message>
summary the result of model
</commit_message>
<xml_diff>
--- a/dog_breed_project_summary.docx
+++ b/dog_breed_project_summary.docx
@@ -9,33 +9,27 @@
         <w:spacing w:before="120" w:beforeAutospacing="0" w:after="240" w:afterAutospacing="0"/>
         <w:jc w:val="center"/>
         <w:rPr>
-          <w:color w:val="565A5C"/>
-          <w:spacing w:val="3"/>
-        </w:rPr>
-      </w:pPr>
-      <w:r>
-        <w:rPr>
-          <w:color w:val="565A5C"/>
+          <w:spacing w:val="3"/>
+        </w:rPr>
+      </w:pPr>
+      <w:r>
+        <w:rPr>
           <w:spacing w:val="3"/>
         </w:rPr>
         <w:t>Summary</w:t>
       </w:r>
-      <w:bookmarkStart w:id="0" w:name="_GoBack"/>
-      <w:bookmarkEnd w:id="0"/>
-    </w:p>
-    <w:p>
-      <w:pPr>
-        <w:pStyle w:val="NormalWeb"/>
-        <w:shd w:val="clear" w:color="auto" w:fill="FFFFFF"/>
-        <w:spacing w:before="120" w:beforeAutospacing="0" w:after="240" w:afterAutospacing="0"/>
-        <w:rPr>
-          <w:color w:val="565A5C"/>
-          <w:spacing w:val="3"/>
-        </w:rPr>
-      </w:pPr>
-      <w:r>
-        <w:rPr>
-          <w:color w:val="565A5C"/>
+    </w:p>
+    <w:p>
+      <w:pPr>
+        <w:pStyle w:val="NormalWeb"/>
+        <w:shd w:val="clear" w:color="auto" w:fill="FFFFFF"/>
+        <w:spacing w:before="120" w:beforeAutospacing="0" w:after="240" w:afterAutospacing="0"/>
+        <w:rPr>
+          <w:spacing w:val="3"/>
+        </w:rPr>
+      </w:pPr>
+      <w:r>
+        <w:rPr>
           <w:spacing w:val="3"/>
         </w:rPr>
         <w:t>Explore and prepare the train data</w:t>
@@ -53,7 +47,6 @@
       </w:pPr>
       <w:r>
         <w:rPr>
-          <w:color w:val="565A5C"/>
           <w:spacing w:val="3"/>
         </w:rPr>
         <w:t>1.</w:t>
@@ -62,13 +55,7 @@
         <w:rPr>
           <w:noProof/>
         </w:rPr>
-        <w:t xml:space="preserve"> </w:t>
-      </w:r>
-      <w:r>
-        <w:rPr>
-          <w:noProof/>
-        </w:rPr>
-        <w:t>Since breed is categorical  data we need to one hot encode this</w:t>
+        <w:t xml:space="preserve"> Since breed is categorical  data we need to one hot encode this</w:t>
       </w:r>
     </w:p>
     <w:p>
@@ -86,7 +73,7 @@
           <w:noProof/>
         </w:rPr>
         <w:drawing>
-          <wp:inline distT="0" distB="0" distL="0" distR="0" wp14:anchorId="10D09A2E" wp14:editId="1E2730E6">
+          <wp:inline distT="0" distB="0" distL="0" distR="0" wp14:anchorId="636529D5" wp14:editId="3B02B828">
             <wp:extent cx="5943600" cy="2443480"/>
             <wp:effectExtent l="0" t="0" r="0" b="0"/>
             <wp:docPr id="5" name="Picture 5"/>
@@ -141,43 +128,31 @@
         <w:rPr>
           <w:noProof/>
         </w:rPr>
+        <w:t xml:space="preserve"> one_hot_encode now have the dog breed as column and  the value of 1 in the column mean the row are classied at the breed. one_hot_labels is in an array form of one_hot_encode.</w:t>
+      </w:r>
+    </w:p>
+    <w:p>
+      <w:pPr>
+        <w:pStyle w:val="NormalWeb"/>
+        <w:shd w:val="clear" w:color="auto" w:fill="FFFFFF"/>
+        <w:spacing w:before="120" w:beforeAutospacing="0" w:after="240" w:afterAutospacing="0"/>
+        <w:jc w:val="center"/>
+        <w:rPr>
+          <w:noProof/>
+        </w:rPr>
+      </w:pPr>
+      <w:r>
+        <w:rPr>
+          <w:noProof/>
+        </w:rPr>
         <w:t xml:space="preserve"> </w:t>
       </w:r>
       <w:r>
         <w:rPr>
           <w:noProof/>
         </w:rPr>
-        <w:t>one_hot_encode now have the dog breed as column and  the value of 1 in the column mean the row are classied at the breed. one_hot_labels is in a</w:t>
-      </w:r>
-      <w:r>
-        <w:rPr>
-          <w:noProof/>
-        </w:rPr>
-        <w:t>n array form of one_hot_encode.</w:t>
-      </w:r>
-    </w:p>
-    <w:p>
-      <w:pPr>
-        <w:pStyle w:val="NormalWeb"/>
-        <w:shd w:val="clear" w:color="auto" w:fill="FFFFFF"/>
-        <w:spacing w:before="120" w:beforeAutospacing="0" w:after="240" w:afterAutospacing="0"/>
-        <w:jc w:val="center"/>
-        <w:rPr>
-          <w:noProof/>
-        </w:rPr>
-      </w:pPr>
-      <w:r>
-        <w:rPr>
-          <w:noProof/>
-        </w:rPr>
-        <w:t xml:space="preserve"> </w:t>
-      </w:r>
-      <w:r>
-        <w:rPr>
-          <w:noProof/>
-        </w:rPr>
         <w:drawing>
-          <wp:inline distT="0" distB="0" distL="0" distR="0" wp14:anchorId="3B246AFA" wp14:editId="3BD224DF">
+          <wp:inline distT="0" distB="0" distL="0" distR="0" wp14:anchorId="725F9FF5" wp14:editId="59887A81">
             <wp:extent cx="5607050" cy="3822700"/>
             <wp:effectExtent l="0" t="0" r="0" b="6350"/>
             <wp:docPr id="6" name="Picture 6"/>
@@ -233,13 +208,7 @@
         <w:rPr>
           <w:noProof/>
         </w:rPr>
-        <w:t xml:space="preserve"> </w:t>
-      </w:r>
-      <w:r>
-        <w:rPr>
-          <w:noProof/>
-        </w:rPr>
-        <w:t xml:space="preserve">Try to read an image in and see if we can read it </w:t>
+        <w:t xml:space="preserve"> Try to read an image in and see if we can read it </w:t>
       </w:r>
     </w:p>
     <w:p>
@@ -266,7 +235,7 @@
           <w:noProof/>
         </w:rPr>
         <w:drawing>
-          <wp:inline distT="0" distB="0" distL="0" distR="0" wp14:anchorId="311D730B" wp14:editId="5AE4D650">
+          <wp:inline distT="0" distB="0" distL="0" distR="0" wp14:anchorId="63D0947B" wp14:editId="53DD28EB">
             <wp:extent cx="5943600" cy="3492500"/>
             <wp:effectExtent l="0" t="0" r="0" b="0"/>
             <wp:docPr id="7" name="Picture 7"/>
@@ -321,19 +290,7 @@
         <w:rPr>
           <w:noProof/>
         </w:rPr>
-        <w:t xml:space="preserve"> </w:t>
-      </w:r>
-      <w:r>
-        <w:rPr>
-          <w:noProof/>
-        </w:rPr>
-        <w:t>Then we resize an image to a smaller dimension we will eventually want to do this for all images so we get th</w:t>
-      </w:r>
-      <w:r>
-        <w:rPr>
-          <w:noProof/>
-        </w:rPr>
-        <w:t>e consitent size of all images.</w:t>
+        <w:t xml:space="preserve"> Then we resize an image to a smaller dimension we will eventually want to do this for all images so we get the consitent size of all images.</w:t>
       </w:r>
     </w:p>
     <w:p>
@@ -350,7 +307,7 @@
           <w:noProof/>
         </w:rPr>
         <w:drawing>
-          <wp:inline distT="0" distB="0" distL="0" distR="0" wp14:anchorId="5DC2FD5D" wp14:editId="46EA4F84">
+          <wp:inline distT="0" distB="0" distL="0" distR="0" wp14:anchorId="6677B156" wp14:editId="18DB14A6">
             <wp:extent cx="5600700" cy="2724150"/>
             <wp:effectExtent l="0" t="0" r="0" b="0"/>
             <wp:docPr id="8" name="Picture 8"/>
@@ -411,13 +368,7 @@
         <w:rPr>
           <w:noProof/>
         </w:rPr>
-        <w:t xml:space="preserve"> </w:t>
-      </w:r>
-      <w:r>
-        <w:rPr>
-          <w:noProof/>
-        </w:rPr>
-        <w:t>Create the full path for all trainning images</w:t>
+        <w:t xml:space="preserve"> Create the full path for all trainning images</w:t>
       </w:r>
     </w:p>
     <w:p>
@@ -445,7 +396,7 @@
         </w:rPr>
         <w:lastRenderedPageBreak/>
         <w:drawing>
-          <wp:inline distT="0" distB="0" distL="0" distR="0" wp14:anchorId="039425C6" wp14:editId="15F97491">
+          <wp:inline distT="0" distB="0" distL="0" distR="0" wp14:anchorId="27B3E711" wp14:editId="3BB44AF2">
             <wp:extent cx="5943600" cy="2751455"/>
             <wp:effectExtent l="0" t="0" r="0" b="0"/>
             <wp:docPr id="9" name="Picture 9"/>
@@ -506,13 +457,7 @@
         <w:rPr>
           <w:noProof/>
         </w:rPr>
-        <w:t xml:space="preserve"> </w:t>
-      </w:r>
-      <w:r>
-        <w:rPr>
-          <w:noProof/>
-        </w:rPr>
-        <w:t>Resize and read all training images into x_feautre and the coresspond one_hot_labels into y_feature . as we can see the trainning images is sotred ad numpy array.</w:t>
+        <w:t xml:space="preserve"> Resize and read all training images into x_feautre and the coresspond one_hot_labels into y_feature . as we can see the trainning images is sotred ad numpy array.</w:t>
       </w:r>
     </w:p>
     <w:p>
@@ -529,7 +474,7 @@
           <w:noProof/>
         </w:rPr>
         <w:drawing>
-          <wp:inline distT="0" distB="0" distL="0" distR="0" wp14:anchorId="2A1ADAC9" wp14:editId="2238FA64">
+          <wp:inline distT="0" distB="0" distL="0" distR="0" wp14:anchorId="0EAC029B" wp14:editId="77EC9BDE">
             <wp:extent cx="5943600" cy="3390900"/>
             <wp:effectExtent l="0" t="0" r="0" b="0"/>
             <wp:docPr id="10" name="Picture 10"/>
@@ -600,13 +545,7 @@
         <w:rPr>
           <w:noProof/>
         </w:rPr>
-        <w:t xml:space="preserve"> </w:t>
-      </w:r>
-      <w:r>
-        <w:rPr>
-          <w:noProof/>
-        </w:rPr>
-        <w:t xml:space="preserve">normalize the RGB values </w:t>
+        <w:t xml:space="preserve"> normalize the RGB values </w:t>
       </w:r>
     </w:p>
     <w:p>
@@ -634,7 +573,7 @@
         </w:rPr>
         <w:lastRenderedPageBreak/>
         <w:drawing>
-          <wp:inline distT="0" distB="0" distL="0" distR="0" wp14:anchorId="23234F6B" wp14:editId="6A449E8C">
+          <wp:inline distT="0" distB="0" distL="0" distR="0" wp14:anchorId="4B249041" wp14:editId="54BEEA26">
             <wp:extent cx="5943600" cy="3004185"/>
             <wp:effectExtent l="0" t="0" r="0" b="5715"/>
             <wp:docPr id="11" name="Picture 11"/>
@@ -684,7 +623,7 @@
           <w:noProof/>
         </w:rPr>
         <w:drawing>
-          <wp:inline distT="0" distB="0" distL="0" distR="0" wp14:anchorId="76325705" wp14:editId="713AB2F2">
+          <wp:inline distT="0" distB="0" distL="0" distR="0" wp14:anchorId="3B299A28" wp14:editId="460BCF04">
             <wp:extent cx="5943600" cy="1567180"/>
             <wp:effectExtent l="0" t="0" r="0" b="0"/>
             <wp:docPr id="13" name="Picture 13"/>
@@ -750,7 +689,7 @@
           <w:noProof/>
         </w:rPr>
         <w:drawing>
-          <wp:inline distT="0" distB="0" distL="0" distR="0" wp14:anchorId="7AD2F9E1" wp14:editId="16BB8960">
+          <wp:inline distT="0" distB="0" distL="0" distR="0" wp14:anchorId="4E11A82A" wp14:editId="166D39B0">
             <wp:extent cx="5943600" cy="1835785"/>
             <wp:effectExtent l="0" t="0" r="0" b="0"/>
             <wp:docPr id="14" name="Picture 14"/>
@@ -792,13 +731,11 @@
         <w:shd w:val="clear" w:color="auto" w:fill="FFFFFF"/>
         <w:spacing w:before="120" w:beforeAutospacing="0" w:after="240" w:afterAutospacing="0"/>
         <w:rPr>
-          <w:color w:val="565A5C"/>
-          <w:spacing w:val="3"/>
-        </w:rPr>
-      </w:pPr>
-      <w:r>
-        <w:rPr>
-          <w:color w:val="565A5C"/>
+          <w:spacing w:val="3"/>
+        </w:rPr>
+      </w:pPr>
+      <w:r>
+        <w:rPr>
           <w:spacing w:val="3"/>
         </w:rPr>
         <w:t>Prepare test data</w:t>
@@ -832,7 +769,6 @@
         <w:shd w:val="clear" w:color="auto" w:fill="FFFFFF"/>
         <w:spacing w:before="120" w:beforeAutospacing="0" w:after="240" w:afterAutospacing="0"/>
         <w:rPr>
-          <w:color w:val="565A5C"/>
           <w:spacing w:val="3"/>
         </w:rPr>
       </w:pPr>
@@ -842,7 +778,7 @@
         </w:rPr>
         <w:lastRenderedPageBreak/>
         <w:drawing>
-          <wp:inline distT="0" distB="0" distL="0" distR="0" wp14:anchorId="351F369F" wp14:editId="0C86E300">
+          <wp:inline distT="0" distB="0" distL="0" distR="0" wp14:anchorId="774AD406" wp14:editId="0CB4E823">
             <wp:extent cx="5943600" cy="4217670"/>
             <wp:effectExtent l="0" t="0" r="0" b="0"/>
             <wp:docPr id="16" name="Picture 16"/>
@@ -928,7 +864,7 @@
           <w:noProof/>
         </w:rPr>
         <w:drawing>
-          <wp:anchor distT="0" distB="0" distL="114300" distR="114300" simplePos="0" relativeHeight="251658240" behindDoc="0" locked="0" layoutInCell="1" allowOverlap="1">
+          <wp:anchor distT="0" distB="0" distL="114300" distR="114300" simplePos="0" relativeHeight="251658240" behindDoc="0" locked="0" layoutInCell="1" allowOverlap="1" wp14:anchorId="133A473B" wp14:editId="3DCB64F8">
             <wp:simplePos x="914400" y="5613400"/>
             <wp:positionH relativeFrom="column">
               <wp:align>left</wp:align>
@@ -979,15 +915,9 @@
       </w:r>
       <w:r>
         <w:rPr>
-          <w:color w:val="565A5C"/>
           <w:spacing w:val="3"/>
         </w:rPr>
         <w:br w:type="textWrapping" w:clear="all"/>
-      </w:r>
-      <w:r>
-        <w:rPr>
-          <w:spacing w:val="3"/>
-        </w:rPr>
         <w:t xml:space="preserve">11. Save all the necessary data so we can put the prepared data to google drive and use google </w:t>
       </w:r>
       <w:proofErr w:type="spellStart"/>
@@ -1011,7 +941,6 @@
         <w:shd w:val="clear" w:color="auto" w:fill="FFFFFF"/>
         <w:spacing w:before="120" w:beforeAutospacing="0" w:after="240" w:afterAutospacing="0"/>
         <w:rPr>
-          <w:color w:val="565A5C"/>
           <w:spacing w:val="3"/>
         </w:rPr>
       </w:pPr>
@@ -1021,7 +950,7 @@
         </w:rPr>
         <w:lastRenderedPageBreak/>
         <w:drawing>
-          <wp:inline distT="0" distB="0" distL="0" distR="0" wp14:anchorId="69B25D44" wp14:editId="325D3ACC">
+          <wp:inline distT="0" distB="0" distL="0" distR="0" wp14:anchorId="3EED6352" wp14:editId="340829D7">
             <wp:extent cx="4581525" cy="1209675"/>
             <wp:effectExtent l="0" t="0" r="9525" b="9525"/>
             <wp:docPr id="18" name="Picture 18"/>
@@ -1063,137 +992,165 @@
         <w:shd w:val="clear" w:color="auto" w:fill="FFFFFF"/>
         <w:spacing w:before="120" w:beforeAutospacing="0" w:after="240" w:afterAutospacing="0"/>
         <w:rPr>
-          <w:color w:val="565A5C"/>
-          <w:spacing w:val="3"/>
-        </w:rPr>
-      </w:pPr>
-    </w:p>
-    <w:p>
-      <w:pPr>
-        <w:pStyle w:val="NormalWeb"/>
-        <w:shd w:val="clear" w:color="auto" w:fill="FFFFFF"/>
-        <w:spacing w:before="120" w:beforeAutospacing="0" w:after="240" w:afterAutospacing="0"/>
-        <w:rPr>
-          <w:color w:val="565A5C"/>
-          <w:spacing w:val="3"/>
-        </w:rPr>
-      </w:pPr>
-      <w:r>
-        <w:rPr>
-          <w:color w:val="565A5C"/>
-          <w:spacing w:val="3"/>
-        </w:rPr>
-        <w:t>Model1</w:t>
-      </w:r>
-    </w:p>
-    <w:p>
-      <w:pPr>
-        <w:pStyle w:val="NormalWeb"/>
-        <w:shd w:val="clear" w:color="auto" w:fill="FFFFFF"/>
-        <w:spacing w:before="120" w:beforeAutospacing="0" w:after="240" w:afterAutospacing="0"/>
+          <w:spacing w:val="3"/>
+        </w:rPr>
+      </w:pPr>
+    </w:p>
+    <w:p>
+      <w:pPr>
+        <w:pStyle w:val="NormalWeb"/>
+        <w:shd w:val="clear" w:color="auto" w:fill="FFFFFF"/>
+        <w:spacing w:before="120" w:beforeAutospacing="0" w:after="240" w:afterAutospacing="0"/>
+        <w:rPr>
+          <w:spacing w:val="3"/>
+        </w:rPr>
+      </w:pPr>
+      <w:r>
+        <w:rPr>
+          <w:spacing w:val="3"/>
+        </w:rPr>
+        <w:t xml:space="preserve">12. Building the </w:t>
+      </w:r>
+      <w:r>
+        <w:rPr>
+          <w:spacing w:val="3"/>
+        </w:rPr>
+        <w:t>base</w:t>
+      </w:r>
+      <w:r>
+        <w:rPr>
+          <w:spacing w:val="3"/>
+        </w:rPr>
+        <w:t xml:space="preserve">line </w:t>
+      </w:r>
+      <w:r>
+        <w:rPr>
+          <w:spacing w:val="3"/>
+        </w:rPr>
+        <w:t>m</w:t>
+      </w:r>
+      <w:r>
+        <w:rPr>
+          <w:spacing w:val="3"/>
+        </w:rPr>
+        <w:t>od</w:t>
+      </w:r>
+      <w:r>
+        <w:rPr>
+          <w:spacing w:val="3"/>
+        </w:rPr>
+        <w:t xml:space="preserve">el1. This model is way </w:t>
+      </w:r>
+      <w:proofErr w:type="spellStart"/>
+      <w:r>
+        <w:rPr>
+          <w:spacing w:val="3"/>
+        </w:rPr>
+        <w:t>overfited</w:t>
+      </w:r>
+      <w:proofErr w:type="spellEnd"/>
+      <w:r>
+        <w:rPr>
+          <w:spacing w:val="3"/>
+        </w:rPr>
+        <w:t xml:space="preserve"> since the accuracy loss is near 0 but the validation loss is around </w:t>
+      </w:r>
+      <w:r>
+        <w:rPr>
+          <w:spacing w:val="3"/>
+        </w:rPr>
+        <w:t>10. And</w:t>
+      </w:r>
+      <w:r>
+        <w:rPr>
+          <w:spacing w:val="3"/>
+        </w:rPr>
+        <w:t xml:space="preserve"> here is the score from </w:t>
+      </w:r>
+      <w:proofErr w:type="spellStart"/>
+      <w:r>
+        <w:rPr>
+          <w:spacing w:val="3"/>
+        </w:rPr>
+        <w:t>kaggle</w:t>
+      </w:r>
+      <w:proofErr w:type="spellEnd"/>
+      <w:r>
+        <w:rPr>
+          <w:spacing w:val="3"/>
+        </w:rPr>
+        <w:t xml:space="preserve">. </w:t>
+      </w:r>
+      <w:r>
+        <w:rPr>
+          <w:spacing w:val="3"/>
+        </w:rPr>
+        <w:t xml:space="preserve">  </w:t>
+      </w:r>
+    </w:p>
+    <w:p>
+      <w:pPr>
+        <w:pStyle w:val="NormalWeb"/>
+        <w:shd w:val="clear" w:color="auto" w:fill="FFFFFF"/>
+        <w:spacing w:before="120" w:beforeAutospacing="0" w:after="240" w:afterAutospacing="0"/>
+        <w:rPr>
+          <w:spacing w:val="3"/>
+        </w:rPr>
+      </w:pPr>
+      <w:r>
+        <w:rPr>
+          <w:spacing w:val="3"/>
+        </w:rPr>
+        <w:t xml:space="preserve">See model details in </w:t>
+      </w:r>
+    </w:p>
+    <w:p>
+      <w:pPr>
+        <w:pStyle w:val="NormalWeb"/>
+        <w:shd w:val="clear" w:color="auto" w:fill="FFFFFF"/>
+        <w:spacing w:before="120" w:beforeAutospacing="0" w:after="240" w:afterAutospacing="0"/>
+        <w:rPr>
+          <w:spacing w:val="3"/>
+        </w:rPr>
+      </w:pPr>
+      <w:hyperlink r:id="rId17" w:history="1">
+        <w:r>
+          <w:rPr>
+            <w:rStyle w:val="Hyperlink"/>
+            <w:spacing w:val="3"/>
+          </w:rPr>
+          <w:t>https://github.com/minhthien/dog-breed-classification/blob/master/dog_breed_classification.ipynb</w:t>
+        </w:r>
+      </w:hyperlink>
+    </w:p>
+    <w:p>
+      <w:pPr>
+        <w:pStyle w:val="NormalWeb"/>
+        <w:shd w:val="clear" w:color="auto" w:fill="FFFFFF"/>
+        <w:spacing w:before="120" w:beforeAutospacing="0" w:after="240" w:afterAutospacing="0"/>
+        <w:rPr>
+          <w:spacing w:val="3"/>
+        </w:rPr>
+      </w:pPr>
+    </w:p>
+    <w:p>
+      <w:pPr>
+        <w:pStyle w:val="NormalWeb"/>
+        <w:shd w:val="clear" w:color="auto" w:fill="FFFFFF"/>
+        <w:spacing w:before="120" w:beforeAutospacing="0" w:after="240" w:afterAutospacing="0"/>
+        <w:rPr>
+          <w:spacing w:val="3"/>
+        </w:rPr>
       </w:pPr>
       <w:r>
         <w:rPr>
           <w:noProof/>
         </w:rPr>
         <w:drawing>
-          <wp:inline distT="0" distB="0" distL="0" distR="0" wp14:anchorId="3D108E82" wp14:editId="280570CC">
+          <wp:inline distT="0" distB="0" distL="0" distR="0" wp14:anchorId="3839E9E8" wp14:editId="20CF4A17">
             <wp:extent cx="5943600" cy="1610995"/>
             <wp:effectExtent l="0" t="0" r="0" b="8255"/>
             <wp:docPr id="3" name="Picture 3"/>
-            <wp:cNvGraphicFramePr>
-              <a:graphicFrameLocks xmlns:a="http://schemas.openxmlformats.org/drawingml/2006/main" noChangeAspect="1"/>
-            </wp:cNvGraphicFramePr>
-            <a:graphic xmlns:a="http://schemas.openxmlformats.org/drawingml/2006/main">
-              <a:graphicData uri="http://schemas.openxmlformats.org/drawingml/2006/picture">
-                <pic:pic xmlns:pic="http://schemas.openxmlformats.org/drawingml/2006/picture">
-                  <pic:nvPicPr>
-                    <pic:cNvPr id="1" name=""/>
-                    <pic:cNvPicPr/>
-                  </pic:nvPicPr>
-                  <pic:blipFill>
-                    <a:blip r:embed="rId17"/>
-                    <a:stretch>
-                      <a:fillRect/>
-                    </a:stretch>
-                  </pic:blipFill>
-                  <pic:spPr>
-                    <a:xfrm>
-                      <a:off x="0" y="0"/>
-                      <a:ext cx="5943600" cy="1610995"/>
-                    </a:xfrm>
-                    <a:prstGeom prst="rect">
-                      <a:avLst/>
-                    </a:prstGeom>
-                  </pic:spPr>
-                </pic:pic>
-              </a:graphicData>
-            </a:graphic>
-          </wp:inline>
-        </w:drawing>
-      </w:r>
-    </w:p>
-    <w:p>
-      <w:pPr>
-        <w:spacing w:line="240" w:lineRule="auto"/>
-        <w:rPr>
-          <w:rFonts w:ascii="Times New Roman" w:hAnsi="Times New Roman" w:cs="Times New Roman"/>
-          <w:sz w:val="24"/>
-          <w:szCs w:val="24"/>
-        </w:rPr>
-      </w:pPr>
-    </w:p>
-    <w:p>
-      <w:pPr>
-        <w:spacing w:line="240" w:lineRule="auto"/>
-        <w:rPr>
-          <w:rFonts w:ascii="Times New Roman" w:hAnsi="Times New Roman" w:cs="Times New Roman"/>
-          <w:sz w:val="24"/>
-          <w:szCs w:val="24"/>
-        </w:rPr>
-      </w:pPr>
-    </w:p>
-    <w:p>
-      <w:pPr>
-        <w:spacing w:line="240" w:lineRule="auto"/>
-        <w:rPr>
-          <w:rFonts w:ascii="Times New Roman" w:hAnsi="Times New Roman" w:cs="Times New Roman"/>
-          <w:sz w:val="24"/>
-          <w:szCs w:val="24"/>
-        </w:rPr>
-      </w:pPr>
-    </w:p>
-    <w:p>
-      <w:pPr>
-        <w:spacing w:line="240" w:lineRule="auto"/>
-        <w:rPr>
-          <w:rFonts w:ascii="Times New Roman" w:hAnsi="Times New Roman" w:cs="Times New Roman"/>
-          <w:sz w:val="24"/>
-          <w:szCs w:val="24"/>
-        </w:rPr>
-      </w:pPr>
-    </w:p>
-    <w:p>
-      <w:pPr>
-        <w:spacing w:line="240" w:lineRule="auto"/>
-        <w:rPr>
-          <w:rFonts w:ascii="Times New Roman" w:hAnsi="Times New Roman" w:cs="Times New Roman"/>
-          <w:sz w:val="24"/>
-          <w:szCs w:val="24"/>
-        </w:rPr>
-      </w:pPr>
-      <w:r>
-        <w:rPr>
-          <w:rFonts w:ascii="Times New Roman" w:hAnsi="Times New Roman" w:cs="Times New Roman"/>
-          <w:noProof/>
-          <w:sz w:val="24"/>
-          <w:szCs w:val="24"/>
-        </w:rPr>
-        <w:drawing>
-          <wp:inline distT="0" distB="0" distL="0" distR="0" wp14:anchorId="518DE535" wp14:editId="39A98D4E">
-            <wp:extent cx="5943600" cy="1725930"/>
-            <wp:effectExtent l="0" t="0" r="0" b="7620"/>
-            <wp:docPr id="1" name="Picture 1"/>
             <wp:cNvGraphicFramePr>
               <a:graphicFrameLocks xmlns:a="http://schemas.openxmlformats.org/drawingml/2006/main" noChangeAspect="1"/>
             </wp:cNvGraphicFramePr>
@@ -1213,7 +1170,7 @@
                   <pic:spPr>
                     <a:xfrm>
                       <a:off x="0" y="0"/>
-                      <a:ext cx="5943600" cy="1725930"/>
+                      <a:ext cx="5943600" cy="1610995"/>
                     </a:xfrm>
                     <a:prstGeom prst="rect">
                       <a:avLst/>
@@ -1228,6 +1185,13 @@
     </w:p>
     <w:p>
       <w:pPr>
+        <w:pStyle w:val="NormalWeb"/>
+        <w:shd w:val="clear" w:color="auto" w:fill="FFFFFF"/>
+        <w:spacing w:before="120" w:beforeAutospacing="0" w:after="240" w:afterAutospacing="0"/>
+      </w:pPr>
+    </w:p>
+    <w:p>
+      <w:pPr>
         <w:spacing w:line="240" w:lineRule="auto"/>
         <w:rPr>
           <w:rFonts w:ascii="Times New Roman" w:hAnsi="Times New Roman" w:cs="Times New Roman"/>
@@ -1245,19 +1209,204 @@
           <w:szCs w:val="24"/>
         </w:rPr>
       </w:pPr>
-      <w:r>
+    </w:p>
+    <w:p>
+      <w:pPr>
+        <w:spacing w:line="240" w:lineRule="auto"/>
         <w:rPr>
           <w:rFonts w:ascii="Times New Roman" w:hAnsi="Times New Roman" w:cs="Times New Roman"/>
-          <w:noProof/>
           <w:sz w:val="24"/>
           <w:szCs w:val="24"/>
         </w:rPr>
+      </w:pPr>
+      <w:r>
+        <w:rPr>
+          <w:rFonts w:ascii="Times New Roman" w:hAnsi="Times New Roman" w:cs="Times New Roman"/>
+          <w:sz w:val="24"/>
+          <w:szCs w:val="24"/>
+        </w:rPr>
+        <w:t>13. After multiple days of tuning the parameter</w:t>
+      </w:r>
+      <w:r>
+        <w:rPr>
+          <w:rFonts w:ascii="Times New Roman" w:hAnsi="Times New Roman" w:cs="Times New Roman"/>
+          <w:sz w:val="24"/>
+          <w:szCs w:val="24"/>
+        </w:rPr>
+        <w:t xml:space="preserve">s and modify the </w:t>
+      </w:r>
+      <w:proofErr w:type="spellStart"/>
+      <w:r>
+        <w:rPr>
+          <w:rFonts w:ascii="Times New Roman" w:hAnsi="Times New Roman" w:cs="Times New Roman"/>
+          <w:sz w:val="24"/>
+          <w:szCs w:val="24"/>
+        </w:rPr>
+        <w:t>cnn</w:t>
+      </w:r>
+      <w:proofErr w:type="spellEnd"/>
+      <w:r>
+        <w:rPr>
+          <w:rFonts w:ascii="Times New Roman" w:hAnsi="Times New Roman" w:cs="Times New Roman"/>
+          <w:sz w:val="24"/>
+          <w:szCs w:val="24"/>
+        </w:rPr>
+        <w:t xml:space="preserve"> </w:t>
+      </w:r>
+      <w:r>
+        <w:rPr>
+          <w:rFonts w:ascii="Times New Roman" w:hAnsi="Times New Roman" w:cs="Times New Roman"/>
+          <w:sz w:val="24"/>
+          <w:szCs w:val="24"/>
+        </w:rPr>
+        <w:t xml:space="preserve">topology the model2 </w:t>
+      </w:r>
+      <w:r>
+        <w:rPr>
+          <w:rFonts w:ascii="Times New Roman" w:hAnsi="Times New Roman" w:cs="Times New Roman"/>
+          <w:sz w:val="24"/>
+          <w:szCs w:val="24"/>
+        </w:rPr>
+        <w:t>s</w:t>
+      </w:r>
+      <w:r>
+        <w:rPr>
+          <w:rFonts w:ascii="Times New Roman" w:hAnsi="Times New Roman" w:cs="Times New Roman"/>
+          <w:sz w:val="24"/>
+          <w:szCs w:val="24"/>
+        </w:rPr>
+        <w:t xml:space="preserve">core around 4.48 con </w:t>
+      </w:r>
+      <w:proofErr w:type="spellStart"/>
+      <w:r>
+        <w:rPr>
+          <w:rFonts w:ascii="Times New Roman" w:hAnsi="Times New Roman" w:cs="Times New Roman"/>
+          <w:sz w:val="24"/>
+          <w:szCs w:val="24"/>
+        </w:rPr>
+        <w:t>kaggle</w:t>
+      </w:r>
+      <w:proofErr w:type="spellEnd"/>
+      <w:r>
+        <w:rPr>
+          <w:rFonts w:ascii="Times New Roman" w:hAnsi="Times New Roman" w:cs="Times New Roman"/>
+          <w:sz w:val="24"/>
+          <w:szCs w:val="24"/>
+        </w:rPr>
+        <w:t xml:space="preserve"> </w:t>
+      </w:r>
+    </w:p>
+    <w:p>
+      <w:pPr>
+        <w:spacing w:line="240" w:lineRule="auto"/>
+        <w:rPr>
+          <w:rFonts w:ascii="Times New Roman" w:hAnsi="Times New Roman" w:cs="Times New Roman"/>
+          <w:sz w:val="24"/>
+          <w:szCs w:val="24"/>
+        </w:rPr>
+      </w:pPr>
+      <w:r>
+        <w:rPr>
+          <w:rFonts w:ascii="Times New Roman" w:hAnsi="Times New Roman" w:cs="Times New Roman"/>
+          <w:sz w:val="24"/>
+          <w:szCs w:val="24"/>
+        </w:rPr>
+        <w:t>The</w:t>
+      </w:r>
+      <w:r>
+        <w:rPr>
+          <w:rFonts w:ascii="Times New Roman" w:hAnsi="Times New Roman" w:cs="Times New Roman"/>
+          <w:sz w:val="24"/>
+          <w:szCs w:val="24"/>
+        </w:rPr>
+        <w:t xml:space="preserve"> detail of the model is </w:t>
+      </w:r>
+      <w:r>
+        <w:rPr>
+          <w:rFonts w:ascii="Times New Roman" w:hAnsi="Times New Roman" w:cs="Times New Roman"/>
+          <w:sz w:val="24"/>
+          <w:szCs w:val="24"/>
+        </w:rPr>
+        <w:t xml:space="preserve">in </w:t>
+      </w:r>
+    </w:p>
+    <w:p>
+      <w:pPr>
+        <w:spacing w:line="240" w:lineRule="auto"/>
+        <w:rPr>
+          <w:rFonts w:ascii="Times New Roman" w:hAnsi="Times New Roman" w:cs="Times New Roman"/>
+          <w:sz w:val="24"/>
+          <w:szCs w:val="24"/>
+        </w:rPr>
+      </w:pPr>
+      <w:hyperlink r:id="rId19" w:history="1">
+        <w:r>
+          <w:rPr>
+            <w:rStyle w:val="Hyperlink"/>
+            <w:rFonts w:ascii="Times New Roman" w:hAnsi="Times New Roman" w:cs="Times New Roman"/>
+            <w:color w:val="auto"/>
+            <w:spacing w:val="3"/>
+            <w:sz w:val="24"/>
+            <w:szCs w:val="24"/>
+          </w:rPr>
+          <w:t>https://github.com/minhthien/dog-breed-classification/blob/master/dog_breed_classifica</w:t>
+        </w:r>
+        <w:r>
+          <w:rPr>
+            <w:rStyle w:val="Hyperlink"/>
+            <w:rFonts w:ascii="Times New Roman" w:hAnsi="Times New Roman" w:cs="Times New Roman"/>
+            <w:color w:val="auto"/>
+            <w:spacing w:val="3"/>
+            <w:sz w:val="24"/>
+            <w:szCs w:val="24"/>
+          </w:rPr>
+          <w:t>t</w:t>
+        </w:r>
+        <w:r>
+          <w:rPr>
+            <w:rStyle w:val="Hyperlink"/>
+            <w:rFonts w:ascii="Times New Roman" w:hAnsi="Times New Roman" w:cs="Times New Roman"/>
+            <w:color w:val="auto"/>
+            <w:spacing w:val="3"/>
+            <w:sz w:val="24"/>
+            <w:szCs w:val="24"/>
+          </w:rPr>
+          <w:t>ion.ipynb</w:t>
+        </w:r>
+      </w:hyperlink>
+    </w:p>
+    <w:p>
+      <w:pPr>
+        <w:spacing w:line="240" w:lineRule="auto"/>
+        <w:rPr>
+          <w:rFonts w:ascii="Times New Roman" w:hAnsi="Times New Roman" w:cs="Times New Roman"/>
+          <w:sz w:val="24"/>
+          <w:szCs w:val="24"/>
+        </w:rPr>
+      </w:pPr>
+    </w:p>
+    <w:p>
+      <w:pPr>
+        <w:spacing w:line="240" w:lineRule="auto"/>
+        <w:rPr>
+          <w:rFonts w:ascii="Times New Roman" w:hAnsi="Times New Roman" w:cs="Times New Roman"/>
+          <w:sz w:val="24"/>
+          <w:szCs w:val="24"/>
+        </w:rPr>
+      </w:pPr>
+      <w:r>
+        <w:rPr>
+          <w:rFonts w:ascii="Times New Roman" w:hAnsi="Times New Roman" w:cs="Times New Roman"/>
+          <w:noProof/>
+          <w:sz w:val="24"/>
+          <w:szCs w:val="24"/>
+        </w:rPr>
         <w:lastRenderedPageBreak/>
         <w:drawing>
-          <wp:inline distT="0" distB="0" distL="0" distR="0" wp14:anchorId="6A1F4ECA" wp14:editId="05C87D9B">
-            <wp:extent cx="5943600" cy="1688465"/>
-            <wp:effectExtent l="0" t="0" r="0" b="6985"/>
-            <wp:docPr id="4" name="Picture 4"/>
+          <wp:inline distT="0" distB="0" distL="0" distR="0" wp14:anchorId="4B5A21E8" wp14:editId="5BD39B0B">
+            <wp:extent cx="5943600" cy="1436370"/>
+            <wp:effectExtent l="0" t="0" r="0" b="0"/>
+            <wp:docPr id="2" name="Picture 2"/>
             <wp:cNvGraphicFramePr>
               <a:graphicFrameLocks xmlns:a="http://schemas.openxmlformats.org/drawingml/2006/main" noChangeAspect="1"/>
             </wp:cNvGraphicFramePr>
@@ -1269,7 +1418,7 @@
                     <pic:cNvPicPr/>
                   </pic:nvPicPr>
                   <pic:blipFill>
-                    <a:blip r:embed="rId19"/>
+                    <a:blip r:embed="rId20"/>
                     <a:stretch>
                       <a:fillRect/>
                     </a:stretch>
@@ -1277,7 +1426,7 @@
                   <pic:spPr>
                     <a:xfrm>
                       <a:off x="0" y="0"/>
-                      <a:ext cx="5943600" cy="1688465"/>
+                      <a:ext cx="5943600" cy="1436370"/>
                     </a:xfrm>
                     <a:prstGeom prst="rect">
                       <a:avLst/>
@@ -1289,6 +1438,28 @@
           </wp:inline>
         </w:drawing>
       </w:r>
+    </w:p>
+    <w:p>
+      <w:pPr>
+        <w:spacing w:line="240" w:lineRule="auto"/>
+        <w:rPr>
+          <w:rFonts w:ascii="Times New Roman" w:hAnsi="Times New Roman" w:cs="Times New Roman"/>
+          <w:sz w:val="24"/>
+          <w:szCs w:val="24"/>
+        </w:rPr>
+      </w:pPr>
+    </w:p>
+    <w:p>
+      <w:pPr>
+        <w:spacing w:line="240" w:lineRule="auto"/>
+        <w:rPr>
+          <w:rFonts w:ascii="Times New Roman" w:hAnsi="Times New Roman" w:cs="Times New Roman"/>
+          <w:sz w:val="24"/>
+          <w:szCs w:val="24"/>
+        </w:rPr>
+      </w:pPr>
+      <w:bookmarkStart w:id="0" w:name="_GoBack"/>
+      <w:bookmarkEnd w:id="0"/>
     </w:p>
     <w:sectPr>
       <w:pgSz w:w="12240" w:h="15840"/>
@@ -1834,6 +2005,29 @@
       <w:szCs w:val="24"/>
     </w:rPr>
   </w:style>
+  <w:style w:type="character" w:styleId="Hyperlink">
+    <w:name w:val="Hyperlink"/>
+    <w:basedOn w:val="DefaultParagraphFont"/>
+    <w:uiPriority w:val="99"/>
+    <w:unhideWhenUsed/>
+    <w:rsid w:val="005108EC"/>
+    <w:rPr>
+      <w:color w:val="0563C1" w:themeColor="hyperlink"/>
+      <w:u w:val="single"/>
+    </w:rPr>
+  </w:style>
+  <w:style w:type="character" w:styleId="FollowedHyperlink">
+    <w:name w:val="FollowedHyperlink"/>
+    <w:basedOn w:val="DefaultParagraphFont"/>
+    <w:uiPriority w:val="99"/>
+    <w:semiHidden/>
+    <w:unhideWhenUsed/>
+    <w:rsid w:val="00237587"/>
+    <w:rPr>
+      <w:color w:val="954F72" w:themeColor="followedHyperlink"/>
+      <w:u w:val="single"/>
+    </w:rPr>
+  </w:style>
 </w:styles>
 </file>
 

</xml_diff>